<commit_message>
Groupdocs.Assembly 25.12 December Christmas Release update
</commit_message>
<xml_diff>
--- a/Examples/Data/Artifacts/AssembleFromCsv.docx
+++ b/Examples/Data/Artifacts/AssembleFromCsv.docx
@@ -1,7 +1,7 @@
 
 <file path=word/document.xml><?xml version="1.0" encoding="utf-8"?>
 <w:document xmlns:ve="http://schemas.openxmlformats.org/markup-compatibility/2006" xmlns:o="urn:schemas-microsoft-com:office:office" xmlns:r="http://schemas.openxmlformats.org/officeDocument/2006/relationships" xmlns:m="http://schemas.openxmlformats.org/officeDocument/2006/math" xmlns:v="urn:schemas-microsoft-com:vml" xmlns:wp="http://schemas.openxmlformats.org/drawingml/2006/wordprocessingDrawing" xmlns:w10="urn:schemas-microsoft-com:office:word" xmlns:w="http://schemas.openxmlformats.org/wordprocessingml/2006/main" xmlns:wne="http://schemas.microsoft.com/office/word/2006/wordml">
-  <!-- Generated by Aspose.Words for .NET 23.10.0 -->
+  <!-- Generated by Aspose.Words for .NET 25.6.0 -->
   <w:body>
     <w:p>
       <w:r>
@@ -10,7 +10,7 @@
           <w:color w:val="FF0000"/>
           <w:sz w:val="24"/>
         </w:rPr>
-        <w:t>Evaluation Only. Created with GroupDocs.Assembly 25.6. © Aspose Pty Ltd 2001-2025. All Rights Reserved.</w:t>
+        <w:t>Evaluation Only. Created with GroupDocs.Assembly 25.12. © Aspose Pty Ltd 2001-2025. All Rights Reserved.</w:t>
       </w:r>
     </w:p>
     <w:p>
@@ -320,6 +320,15 @@
     <w:name w:val="Default Paragraph Font"/>
     <w:semiHidden/>
   </w:style>
+  <w:style w:type="character" w:styleId="Hyperlink">
+    <w:name w:val="Hyperlink"/>
+    <w:basedOn w:val="DefaultParagraphFont"/>
+    <w:rsid w:val="00EF7B96"/>
+    <w:rPr>
+      <w:color w:val="0000FF"/>
+      <w:u w:val="single"/>
+    </w:rPr>
+  </w:style>
 </w:styles>
 </file>
 

</xml_diff>